<commit_message>
Templates for analisis de resultados and conclusiones
</commit_message>
<xml_diff>
--- a/escrito/tesis_valenzuela.docx
+++ b/escrito/tesis_valenzuela.docx
@@ -28,29 +28,29 @@
             <wp:effectExtent l="0" t="0" r="0" b="0"/>
             <wp:wrapTight wrapText="bothSides">
               <wp:wrapPolygon edited="0">
-                <wp:start x="8298" y="0"/>
-                <wp:lineTo x="6937" y="218"/>
-                <wp:lineTo x="1949" y="2919"/>
-                <wp:lineTo x="1267" y="4720"/>
-                <wp:lineTo x="-95" y="7194"/>
-                <wp:lineTo x="-95" y="12820"/>
-                <wp:lineTo x="136" y="14399"/>
-                <wp:lineTo x="1949" y="17999"/>
-                <wp:lineTo x="2177" y="18672"/>
-                <wp:lineTo x="7392" y="21375"/>
-                <wp:lineTo x="8754" y="21375"/>
-                <wp:lineTo x="12384" y="21375"/>
-                <wp:lineTo x="13746" y="21375"/>
-                <wp:lineTo x="18962" y="18672"/>
-                <wp:lineTo x="19189" y="17999"/>
-                <wp:lineTo x="21230" y="14399"/>
-                <wp:lineTo x="21457" y="12373"/>
-                <wp:lineTo x="21457" y="7194"/>
-                <wp:lineTo x="20096" y="4942"/>
-                <wp:lineTo x="19417" y="2919"/>
-                <wp:lineTo x="15104" y="442"/>
-                <wp:lineTo x="13063" y="0"/>
-                <wp:lineTo x="8298" y="0"/>
+                <wp:start x="8269" y="0"/>
+                <wp:lineTo x="6903" y="214"/>
+                <wp:lineTo x="1905" y="2908"/>
+                <wp:lineTo x="1221" y="4709"/>
+                <wp:lineTo x="-135" y="7175"/>
+                <wp:lineTo x="-135" y="12791"/>
+                <wp:lineTo x="91" y="14369"/>
+                <wp:lineTo x="1905" y="17960"/>
+                <wp:lineTo x="2136" y="18633"/>
+                <wp:lineTo x="7359" y="21331"/>
+                <wp:lineTo x="8724" y="21331"/>
+                <wp:lineTo x="12362" y="21331"/>
+                <wp:lineTo x="13727" y="21331"/>
+                <wp:lineTo x="18954" y="18633"/>
+                <wp:lineTo x="19182" y="17960"/>
+                <wp:lineTo x="21226" y="14369"/>
+                <wp:lineTo x="21454" y="12343"/>
+                <wp:lineTo x="21454" y="7175"/>
+                <wp:lineTo x="20088" y="4927"/>
+                <wp:lineTo x="19409" y="2908"/>
+                <wp:lineTo x="15089" y="438"/>
+                <wp:lineTo x="13041" y="0"/>
+                <wp:lineTo x="8269" y="0"/>
               </wp:wrapPolygon>
             </wp:wrapTight>
             <wp:docPr id="1" name="Imagen 42" descr=""/>
@@ -556,22 +556,32 @@
         </w:rPr>
       </w:pPr>
       <w:r>
-        <w:rPr/>
-      </w:r>
-    </w:p>
-    <w:p>
-      <w:pPr>
-        <w:pStyle w:val="Normal"/>
-        <w:jc w:val="center"/>
         <w:rPr>
           <w:rFonts w:ascii="Avenir Next Regular" w:hAnsi="Avenir Next Regular"/>
           <w:sz w:val="28"/>
           <w:szCs w:val="28"/>
           <w:lang w:val="es-MX"/>
         </w:rPr>
-      </w:pPr>
-      <w:r>
-        <w:rPr/>
+      </w:r>
+    </w:p>
+    <w:p>
+      <w:pPr>
+        <w:pStyle w:val="Normal"/>
+        <w:jc w:val="center"/>
+        <w:rPr>
+          <w:rFonts w:ascii="Avenir Next Regular" w:hAnsi="Avenir Next Regular"/>
+          <w:sz w:val="28"/>
+          <w:szCs w:val="28"/>
+          <w:lang w:val="es-MX"/>
+        </w:rPr>
+      </w:pPr>
+      <w:r>
+        <w:rPr>
+          <w:rFonts w:ascii="Avenir Next Regular" w:hAnsi="Avenir Next Regular"/>
+          <w:sz w:val="28"/>
+          <w:szCs w:val="28"/>
+          <w:lang w:val="es-MX"/>
+        </w:rPr>
       </w:r>
     </w:p>
     <w:p>
@@ -10384,7 +10394,7 @@
               </w:rPr>
               <w:t>80.6 MB</w:t>
             </w:r>
-            <w:bookmarkStart w:id="1" w:name="_Hlk2640246511"/>
+            <w:bookmarkStart w:id="1" w:name="_Hlk26402465111"/>
             <w:bookmarkEnd w:id="1"/>
           </w:p>
         </w:tc>
@@ -11948,8 +11958,8 @@
         <w:gridCol w:w="1094"/>
         <w:gridCol w:w="1110"/>
         <w:gridCol w:w="931"/>
-        <w:gridCol w:w="1064"/>
-        <w:gridCol w:w="1032"/>
+        <w:gridCol w:w="1065"/>
+        <w:gridCol w:w="1031"/>
         <w:gridCol w:w="1314"/>
         <w:gridCol w:w="1294"/>
       </w:tblGrid>
@@ -12072,7 +12082,7 @@
         </w:tc>
         <w:tc>
           <w:tcPr>
-            <w:tcW w:w="1064" w:type="dxa"/>
+            <w:tcW w:w="1065" w:type="dxa"/>
             <w:tcBorders/>
           </w:tcPr>
           <w:p>
@@ -12098,7 +12108,7 @@
         </w:tc>
         <w:tc>
           <w:tcPr>
-            <w:tcW w:w="1032" w:type="dxa"/>
+            <w:tcW w:w="1031" w:type="dxa"/>
             <w:tcBorders/>
           </w:tcPr>
           <w:p>
@@ -12285,7 +12295,7 @@
         </w:tc>
         <w:tc>
           <w:tcPr>
-            <w:tcW w:w="1064" w:type="dxa"/>
+            <w:tcW w:w="1065" w:type="dxa"/>
             <w:tcBorders/>
           </w:tcPr>
           <w:p>
@@ -12307,7 +12317,7 @@
         </w:tc>
         <w:tc>
           <w:tcPr>
-            <w:tcW w:w="1032" w:type="dxa"/>
+            <w:tcW w:w="1031" w:type="dxa"/>
             <w:tcBorders/>
           </w:tcPr>
           <w:p>
@@ -12476,7 +12486,7 @@
         </w:tc>
         <w:tc>
           <w:tcPr>
-            <w:tcW w:w="1064" w:type="dxa"/>
+            <w:tcW w:w="1065" w:type="dxa"/>
             <w:tcBorders/>
           </w:tcPr>
           <w:p>
@@ -12498,7 +12508,7 @@
         </w:tc>
         <w:tc>
           <w:tcPr>
-            <w:tcW w:w="1032" w:type="dxa"/>
+            <w:tcW w:w="1031" w:type="dxa"/>
             <w:tcBorders/>
           </w:tcPr>
           <w:p>
@@ -12667,7 +12677,7 @@
         </w:tc>
         <w:tc>
           <w:tcPr>
-            <w:tcW w:w="1064" w:type="dxa"/>
+            <w:tcW w:w="1065" w:type="dxa"/>
             <w:tcBorders/>
           </w:tcPr>
           <w:p>
@@ -12689,7 +12699,7 @@
         </w:tc>
         <w:tc>
           <w:tcPr>
-            <w:tcW w:w="1032" w:type="dxa"/>
+            <w:tcW w:w="1031" w:type="dxa"/>
             <w:tcBorders/>
           </w:tcPr>
           <w:p>
@@ -12858,7 +12868,7 @@
         </w:tc>
         <w:tc>
           <w:tcPr>
-            <w:tcW w:w="1064" w:type="dxa"/>
+            <w:tcW w:w="1065" w:type="dxa"/>
             <w:tcBorders/>
           </w:tcPr>
           <w:p>
@@ -12880,7 +12890,7 @@
         </w:tc>
         <w:tc>
           <w:tcPr>
-            <w:tcW w:w="1032" w:type="dxa"/>
+            <w:tcW w:w="1031" w:type="dxa"/>
             <w:tcBorders/>
           </w:tcPr>
           <w:p>
@@ -13049,7 +13059,7 @@
         </w:tc>
         <w:tc>
           <w:tcPr>
-            <w:tcW w:w="1064" w:type="dxa"/>
+            <w:tcW w:w="1065" w:type="dxa"/>
             <w:tcBorders/>
           </w:tcPr>
           <w:p>
@@ -13071,7 +13081,7 @@
         </w:tc>
         <w:tc>
           <w:tcPr>
-            <w:tcW w:w="1032" w:type="dxa"/>
+            <w:tcW w:w="1031" w:type="dxa"/>
             <w:tcBorders/>
           </w:tcPr>
           <w:p>
@@ -14386,7 +14396,7 @@
           <w:docPartGallery w:val="Bibliographies"/>
           <w:docPartUnique w:val="true"/>
         </w:docPartObj>
-        <w:id w:val="63238416"/>
+        <w:id w:val="383781942"/>
       </w:sdtPr>
       <w:sdtContent>
         <w:p>
@@ -14721,7 +14731,7 @@
         <w:docPartGallery w:val="Page Numbers (Bottom of Page)"/>
         <w:docPartUnique w:val="true"/>
       </w:docPartObj>
-      <w:id w:val="878798715"/>
+      <w:id w:val="1703047750"/>
     </w:sdtPr>
     <w:sdtContent>
       <w:p>
@@ -14744,7 +14754,7 @@
         </w:r>
         <w:r>
           <w:rPr/>
-          <w:t>28</w:t>
+          <w:t>7</w:t>
         </w:r>
         <w:r>
           <w:rPr/>

</xml_diff>